<commit_message>
Update Død og Liv Faj'Ri templet.docx
</commit_message>
<xml_diff>
--- a/Terra Aurum/Jungle/Død og Liv Faj'Ri templet.docx
+++ b/Terra Aurum/Jungle/Død og Liv Faj'Ri templet.docx
@@ -57,19 +57,11 @@
         </w:rPr>
         <w:t xml:space="preserve">Denizens: </w:t>
       </w:r>
-      <w:proofErr w:type="spellStart"/>
-      <w:r>
-        <w:rPr>
-          <w:lang w:val="en-GB"/>
-        </w:rPr>
-        <w:t>Faj’Ri</w:t>
-      </w:r>
-      <w:proofErr w:type="spellEnd"/>
-      <w:r>
-        <w:rPr>
-          <w:lang w:val="en-GB"/>
-        </w:rPr>
-        <w:t xml:space="preserve"> and flesh monsters. Ghost of former wizard.</w:t>
+      <w:r>
+        <w:rPr>
+          <w:lang w:val="en-GB"/>
+        </w:rPr>
+        <w:t>Faj’Ri and flesh monsters. Ghost of former wizard.</w:t>
       </w:r>
     </w:p>
     <w:p>
@@ -101,23 +93,13 @@
           <w:lang w:val="da-DK"/>
         </w:rPr>
       </w:pPr>
-      <w:proofErr w:type="spellStart"/>
       <w:r>
         <w:rPr>
           <w:b/>
           <w:bCs/>
           <w:lang w:val="da-DK"/>
         </w:rPr>
-        <w:t>History</w:t>
-      </w:r>
-      <w:proofErr w:type="spellEnd"/>
-      <w:r>
-        <w:rPr>
-          <w:b/>
-          <w:bCs/>
-          <w:lang w:val="da-DK"/>
-        </w:rPr>
-        <w:t>:</w:t>
+        <w:t>History:</w:t>
       </w:r>
     </w:p>
     <w:p>
@@ -193,16 +175,8 @@
         <w:rPr>
           <w:lang w:val="en-GB"/>
         </w:rPr>
-        <w:t xml:space="preserve">rmless made their pact with </w:t>
-      </w:r>
-      <w:proofErr w:type="spellStart"/>
-      <w:r>
-        <w:rPr>
-          <w:lang w:val="en-GB"/>
-        </w:rPr>
-        <w:t>Juiblex</w:t>
-      </w:r>
-      <w:proofErr w:type="spellEnd"/>
+        <w:t>rmless made their pact with Juiblex</w:t>
+      </w:r>
       <w:r>
         <w:rPr>
           <w:lang w:val="en-GB"/>
@@ -221,19 +195,11 @@
         </w:rPr>
         <w:t xml:space="preserve">attempted to convert the temple to </w:t>
       </w:r>
-      <w:proofErr w:type="spellStart"/>
-      <w:r>
-        <w:rPr>
-          <w:lang w:val="en-GB"/>
-        </w:rPr>
-        <w:t>Juiblex</w:t>
-      </w:r>
-      <w:proofErr w:type="spellEnd"/>
-      <w:r>
-        <w:rPr>
-          <w:lang w:val="en-GB"/>
-        </w:rPr>
-        <w:t xml:space="preserve"> but</w:t>
+      <w:r>
+        <w:rPr>
+          <w:lang w:val="en-GB"/>
+        </w:rPr>
+        <w:t>Juiblex but</w:t>
       </w:r>
       <w:r>
         <w:rPr>
@@ -251,7 +217,37 @@
         <w:rPr>
           <w:lang w:val="en-GB"/>
         </w:rPr>
-        <w:t xml:space="preserve"> by a powerful wizard</w:t>
+        <w:t xml:space="preserve"> by </w:t>
+      </w:r>
+      <w:r>
+        <w:rPr>
+          <w:lang w:val="en-GB"/>
+        </w:rPr>
+        <w:t>the</w:t>
+      </w:r>
+      <w:r>
+        <w:rPr>
+          <w:lang w:val="en-GB"/>
+        </w:rPr>
+        <w:t xml:space="preserve"> powerful wizard</w:t>
+      </w:r>
+      <w:r>
+        <w:rPr>
+          <w:lang w:val="en-GB"/>
+        </w:rPr>
+        <w:t xml:space="preserve"> “</w:t>
+      </w:r>
+      <w:r>
+        <w:rPr>
+          <w:lang w:val="en-GB"/>
+        </w:rPr>
+        <w:t>Vilex</w:t>
+      </w:r>
+      <w:r>
+        <w:rPr>
+          <w:lang w:val="en-GB"/>
+        </w:rPr>
+        <w:t>”</w:t>
       </w:r>
       <w:r>
         <w:rPr>
@@ -277,21 +273,7 @@
         <w:rPr>
           <w:lang w:val="en-GB"/>
         </w:rPr>
-        <w:t xml:space="preserve">The wizard expanded the temple with additional defences but was ultimately defeated by a group of </w:t>
-      </w:r>
-      <w:proofErr w:type="spellStart"/>
-      <w:r>
-        <w:rPr>
-          <w:lang w:val="en-GB"/>
-        </w:rPr>
-        <w:t>Faj’Ri</w:t>
-      </w:r>
-      <w:proofErr w:type="spellEnd"/>
-      <w:r>
-        <w:rPr>
-          <w:lang w:val="en-GB"/>
-        </w:rPr>
-        <w:t>.</w:t>
+        <w:t>The wizard expanded the temple with additional defences but was ultimately defeated by a group of Faj’Ri.</w:t>
       </w:r>
     </w:p>
     <w:p>
@@ -311,35 +293,7 @@
         <w:rPr>
           <w:lang w:val="en-GB"/>
         </w:rPr>
-        <w:t xml:space="preserve">The </w:t>
-      </w:r>
-      <w:proofErr w:type="spellStart"/>
-      <w:r>
-        <w:rPr>
-          <w:lang w:val="en-GB"/>
-        </w:rPr>
-        <w:t>Faj’Ri</w:t>
-      </w:r>
-      <w:proofErr w:type="spellEnd"/>
-      <w:r>
-        <w:rPr>
-          <w:lang w:val="en-GB"/>
-        </w:rPr>
-        <w:t xml:space="preserve"> has survived by </w:t>
-      </w:r>
-      <w:proofErr w:type="gramStart"/>
-      <w:r>
-        <w:rPr>
-          <w:lang w:val="en-GB"/>
-        </w:rPr>
-        <w:t>isolation, and</w:t>
-      </w:r>
-      <w:proofErr w:type="gramEnd"/>
-      <w:r>
-        <w:rPr>
-          <w:lang w:val="en-GB"/>
-        </w:rPr>
-        <w:t xml:space="preserve"> devolved even further into </w:t>
+        <w:t xml:space="preserve">The Faj’Ri has survived by isolation, and devolved even further into </w:t>
       </w:r>
       <w:r>
         <w:rPr>
@@ -613,19 +567,11 @@
           <w:lang w:val="en-GB"/>
         </w:rPr>
       </w:pPr>
-      <w:proofErr w:type="spellStart"/>
-      <w:r>
-        <w:rPr>
-          <w:lang w:val="en-GB"/>
-        </w:rPr>
-        <w:t>Faj’Ri</w:t>
-      </w:r>
-      <w:proofErr w:type="spellEnd"/>
-      <w:r>
-        <w:rPr>
-          <w:lang w:val="en-GB"/>
-        </w:rPr>
-        <w:t xml:space="preserve"> </w:t>
+      <w:r>
+        <w:rPr>
+          <w:lang w:val="en-GB"/>
+        </w:rPr>
+        <w:t xml:space="preserve">Faj’Ri </w:t>
       </w:r>
       <w:r>
         <w:rPr>
@@ -658,13 +604,7 @@
         <w:rPr>
           <w:lang w:val="en-GB"/>
         </w:rPr>
-        <w:t xml:space="preserve">: </w:t>
-      </w:r>
-      <w:r>
-        <w:rPr>
-          <w:lang w:val="en-GB"/>
-        </w:rPr>
-        <w:t>Torches and glowing gems.</w:t>
+        <w:t>: Torches and glowing gems.</w:t>
       </w:r>
     </w:p>
     <w:p>
@@ -1190,21 +1130,7 @@
               <w:rPr>
                 <w:lang w:val="en-GB"/>
               </w:rPr>
-              <w:t xml:space="preserve">Colour and placement of stones in the floor suggests a </w:t>
-            </w:r>
-            <w:proofErr w:type="gramStart"/>
-            <w:r>
-              <w:rPr>
-                <w:lang w:val="en-GB"/>
-              </w:rPr>
-              <w:t>wide open</w:t>
-            </w:r>
-            <w:proofErr w:type="gramEnd"/>
-            <w:r>
-              <w:rPr>
-                <w:lang w:val="en-GB"/>
-              </w:rPr>
-              <w:t xml:space="preserve"> mouth with teeth.</w:t>
+              <w:t>Colour and placement of stones in the floor suggests a wide open mouth with teeth.</w:t>
             </w:r>
           </w:p>
         </w:tc>
@@ -1309,23 +1235,13 @@
           <w:lang w:val="en-GB"/>
         </w:rPr>
       </w:pPr>
-      <w:proofErr w:type="spellStart"/>
-      <w:r>
-        <w:rPr>
-          <w:b/>
-          <w:bCs/>
-          <w:lang w:val="en-GB"/>
-        </w:rPr>
-        <w:t>Faj’Ri</w:t>
-      </w:r>
-      <w:proofErr w:type="spellEnd"/>
-      <w:r>
-        <w:rPr>
-          <w:b/>
-          <w:bCs/>
-          <w:lang w:val="en-GB"/>
-        </w:rPr>
-        <w:t xml:space="preserve"> city</w:t>
+      <w:r>
+        <w:rPr>
+          <w:b/>
+          <w:bCs/>
+          <w:lang w:val="en-GB"/>
+        </w:rPr>
+        <w:t>Faj’Ri city</w:t>
       </w:r>
     </w:p>
     <w:tbl>
@@ -1598,10 +1514,413 @@
     </w:p>
     <w:p>
       <w:pPr>
-        <w:rPr>
-          <w:lang w:val="en-GB"/>
-        </w:rPr>
-      </w:pPr>
+        <w:pStyle w:val="Heading2"/>
+        <w:rPr>
+          <w:lang w:val="en-GB"/>
+        </w:rPr>
+      </w:pPr>
+      <w:r>
+        <w:rPr>
+          <w:lang w:val="en-GB"/>
+        </w:rPr>
+        <w:t xml:space="preserve">AX – Sphere of </w:t>
+      </w:r>
+      <w:r>
+        <w:rPr>
+          <w:lang w:val="en-GB"/>
+        </w:rPr>
+        <w:t>Ascendency</w:t>
+      </w:r>
+      <w:r>
+        <w:rPr>
+          <w:lang w:val="en-GB"/>
+        </w:rPr>
+        <w:t xml:space="preserve"> (Twist: Reward turned trap)</w:t>
+      </w:r>
+    </w:p>
+    <w:p>
+      <w:pPr>
+        <w:rPr>
+          <w:lang w:val="en-GB"/>
+        </w:rPr>
+      </w:pPr>
+      <w:r>
+        <w:rPr>
+          <w:lang w:val="en-GB"/>
+        </w:rPr>
+        <w:t xml:space="preserve">Hidden laboratory. </w:t>
+      </w:r>
+      <w:r>
+        <w:rPr>
+          <w:lang w:val="en-GB"/>
+        </w:rPr>
+        <w:t xml:space="preserve">Vilex will </w:t>
+      </w:r>
+      <w:r>
+        <w:rPr>
+          <w:lang w:val="en-GB"/>
+        </w:rPr>
+        <w:t xml:space="preserve">show them if they have been nice. Circular stone dais with magic runes and a 6 ft sphere of white energy illuminating the room. </w:t>
+      </w:r>
+      <w:r>
+        <w:rPr>
+          <w:lang w:val="en-GB"/>
+        </w:rPr>
+        <w:t xml:space="preserve">Scorch marks on the walls. </w:t>
+      </w:r>
+      <w:r>
+        <w:rPr>
+          <w:lang w:val="en-GB"/>
+        </w:rPr>
+        <w:t>Two m</w:t>
+      </w:r>
+      <w:r>
+        <w:rPr>
+          <w:lang w:val="en-GB"/>
+        </w:rPr>
+        <w:t>agically reinforced chest</w:t>
+      </w:r>
+      <w:r>
+        <w:rPr>
+          <w:lang w:val="en-GB"/>
+        </w:rPr>
+        <w:t xml:space="preserve"> with names “Jasper” and “Vilex”.</w:t>
+      </w:r>
+    </w:p>
+    <w:p>
+      <w:pPr>
+        <w:rPr>
+          <w:b/>
+          <w:bCs/>
+          <w:lang w:val="en-GB"/>
+        </w:rPr>
+      </w:pPr>
+      <w:r>
+        <w:rPr>
+          <w:b/>
+          <w:bCs/>
+          <w:lang w:val="en-GB"/>
+        </w:rPr>
+        <w:t>Magic chests</w:t>
+      </w:r>
+      <w:r>
+        <w:rPr>
+          <w:b/>
+          <w:bCs/>
+          <w:lang w:val="en-GB"/>
+        </w:rPr>
+        <w:br/>
+      </w:r>
+      <w:r>
+        <w:rPr>
+          <w:lang w:val="en-GB"/>
+        </w:rPr>
+        <w:t xml:space="preserve">Both Arcane locked DC 25. </w:t>
+      </w:r>
+      <w:r>
+        <w:rPr>
+          <w:lang w:val="en-GB"/>
+        </w:rPr>
+        <w:t>Magic trap that activates the sphere of Ascendency causing everyone to make a DC 18 Strength save or be pulled towards it</w:t>
+      </w:r>
+      <w:r>
+        <w:rPr>
+          <w:lang w:val="en-GB"/>
+        </w:rPr>
+        <w:t xml:space="preserve"> (see below if touches)</w:t>
+      </w:r>
+      <w:r>
+        <w:rPr>
+          <w:lang w:val="en-GB"/>
+        </w:rPr>
+        <w:t>.</w:t>
+      </w:r>
+    </w:p>
+    <w:p>
+      <w:pPr>
+        <w:pStyle w:val="ListParagraph"/>
+        <w:numPr>
+          <w:ilvl w:val="0"/>
+          <w:numId w:val="3"/>
+        </w:numPr>
+        <w:rPr>
+          <w:lang w:val="en-GB"/>
+        </w:rPr>
+      </w:pPr>
+      <w:r>
+        <w:rPr>
+          <w:lang w:val="en-GB"/>
+        </w:rPr>
+        <w:t>Jasper’s Chest (Codeword: Daydreamer):</w:t>
+      </w:r>
+    </w:p>
+    <w:p>
+      <w:pPr>
+        <w:pStyle w:val="ListParagraph"/>
+        <w:numPr>
+          <w:ilvl w:val="1"/>
+          <w:numId w:val="3"/>
+        </w:numPr>
+        <w:rPr>
+          <w:lang w:val="en-GB"/>
+        </w:rPr>
+      </w:pPr>
+      <w:r>
+        <w:rPr>
+          <w:lang w:val="en-GB"/>
+        </w:rPr>
+        <w:t>Aaa</w:t>
+      </w:r>
+    </w:p>
+    <w:p>
+      <w:pPr>
+        <w:pStyle w:val="ListParagraph"/>
+        <w:numPr>
+          <w:ilvl w:val="0"/>
+          <w:numId w:val="3"/>
+        </w:numPr>
+        <w:rPr>
+          <w:lang w:val="en-GB"/>
+        </w:rPr>
+      </w:pPr>
+      <w:r>
+        <w:rPr>
+          <w:lang w:val="en-GB"/>
+        </w:rPr>
+        <w:t>Vilex’ Chest (Codeword: Mastermind):</w:t>
+      </w:r>
+    </w:p>
+    <w:p>
+      <w:pPr>
+        <w:pStyle w:val="ListParagraph"/>
+        <w:numPr>
+          <w:ilvl w:val="1"/>
+          <w:numId w:val="3"/>
+        </w:numPr>
+        <w:rPr>
+          <w:lang w:val="en-GB"/>
+        </w:rPr>
+      </w:pPr>
+      <w:r>
+        <w:rPr>
+          <w:lang w:val="en-GB"/>
+        </w:rPr>
+        <w:t>Aaa</w:t>
+      </w:r>
+      <w:r>
+        <w:rPr>
+          <w:lang w:val="en-GB"/>
+        </w:rPr>
+        <w:t xml:space="preserve"> </w:t>
+      </w:r>
+    </w:p>
+    <w:p>
+      <w:pPr>
+        <w:rPr>
+          <w:lang w:val="en-GB"/>
+        </w:rPr>
+      </w:pPr>
+      <w:r>
+        <w:rPr>
+          <w:b/>
+          <w:bCs/>
+          <w:lang w:val="en-GB"/>
+        </w:rPr>
+        <w:t>The Sphere</w:t>
+      </w:r>
+      <w:r>
+        <w:rPr>
+          <w:lang w:val="en-GB"/>
+        </w:rPr>
+        <w:t xml:space="preserve"> </w:t>
+      </w:r>
+      <w:r>
+        <w:rPr>
+          <w:lang w:val="en-GB"/>
+        </w:rPr>
+        <w:br/>
+      </w:r>
+      <w:r>
+        <w:rPr>
+          <w:lang w:val="en-GB"/>
+        </w:rPr>
+        <w:t xml:space="preserve">The white sphere is a powerful version of Sphere of Annihilation. Upon touching it, </w:t>
+      </w:r>
+      <w:r>
+        <w:rPr>
+          <w:lang w:val="en-GB"/>
+        </w:rPr>
+        <w:t xml:space="preserve">DC 25 Strength save or be sucked into it and die. On success, takes 10d10 damage and if it reduces to 0 hp loses a relevant limb. </w:t>
+      </w:r>
+      <w:r>
+        <w:rPr>
+          <w:lang w:val="en-GB"/>
+        </w:rPr>
+        <w:t>Any magical effect disturbs it and deals 3d10 force damage to all creatures in the room (Vilex warns about using magic on it)</w:t>
+      </w:r>
+      <w:r>
+        <w:rPr>
+          <w:lang w:val="en-GB"/>
+        </w:rPr>
+        <w:t xml:space="preserve">. </w:t>
+      </w:r>
+      <w:r>
+        <w:rPr>
+          <w:lang w:val="en-GB"/>
+        </w:rPr>
+        <w:t xml:space="preserve">A creature killed by the sphere is sucked into it together with all their belongings. After 1 minute, they become a ghost that now haunts the temple. </w:t>
+      </w:r>
+    </w:p>
+    <w:p>
+      <w:pPr>
+        <w:rPr>
+          <w:b/>
+          <w:bCs/>
+          <w:lang w:val="en-GB"/>
+        </w:rPr>
+      </w:pPr>
+      <w:r>
+        <w:rPr>
+          <w:b/>
+          <w:bCs/>
+          <w:lang w:val="en-GB"/>
+        </w:rPr>
+        <w:lastRenderedPageBreak/>
+        <w:t>Vilex</w:t>
+      </w:r>
+      <w:r>
+        <w:rPr>
+          <w:b/>
+          <w:bCs/>
+          <w:lang w:val="en-GB"/>
+        </w:rPr>
+        <w:t xml:space="preserve"> dialogue</w:t>
+      </w:r>
+      <w:r>
+        <w:rPr>
+          <w:b/>
+          <w:bCs/>
+          <w:lang w:val="en-GB"/>
+        </w:rPr>
+        <w:t>:</w:t>
+      </w:r>
+    </w:p>
+    <w:p>
+      <w:pPr>
+        <w:jc w:val="center"/>
+        <w:rPr>
+          <w:i/>
+          <w:iCs/>
+          <w:lang w:val="en-GB"/>
+        </w:rPr>
+      </w:pPr>
+      <w:r>
+        <w:rPr>
+          <w:i/>
+          <w:iCs/>
+          <w:lang w:val="en-GB"/>
+        </w:rPr>
+        <w:t>“Ah, as for your reward! This sphere is practically a portal which will let you</w:t>
+      </w:r>
+      <w:r>
+        <w:rPr>
+          <w:i/>
+          <w:iCs/>
+          <w:lang w:val="en-GB"/>
+        </w:rPr>
+        <w:t xml:space="preserve"> go to where I reside, such that I can learn you any secrets you may desire. Spells, feats, you name it! I will warn you, there is a downside: Simple minds have been driven crazy by my immense ability to speak. Jasper is a sad example. I think he is still around here somewhere, but he is</w:t>
+      </w:r>
+      <w:r>
+        <w:rPr>
+          <w:i/>
+          <w:iCs/>
+          <w:lang w:val="en-GB"/>
+        </w:rPr>
+        <w:t xml:space="preserve"> craaaaazy!</w:t>
+      </w:r>
+      <w:r>
+        <w:rPr>
+          <w:i/>
+          <w:iCs/>
+          <w:lang w:val="en-GB"/>
+        </w:rPr>
+        <w:t xml:space="preserve"> And dangerous. Yeah, not a nice guy anymore.</w:t>
+      </w:r>
+      <w:r>
+        <w:rPr>
+          <w:i/>
+          <w:iCs/>
+          <w:lang w:val="en-GB"/>
+        </w:rPr>
+        <w:t>”</w:t>
+      </w:r>
+    </w:p>
+    <w:p>
+      <w:pPr>
+        <w:jc w:val="center"/>
+        <w:rPr>
+          <w:i/>
+          <w:iCs/>
+          <w:lang w:val="en-GB"/>
+        </w:rPr>
+      </w:pPr>
+    </w:p>
+    <w:p>
+      <w:pPr>
+        <w:pStyle w:val="Heading2"/>
+        <w:rPr>
+          <w:lang w:val="en-GB"/>
+        </w:rPr>
+      </w:pPr>
+      <w:r>
+        <w:rPr>
+          <w:lang w:val="en-GB"/>
+        </w:rPr>
+        <w:t xml:space="preserve">AX Jaspers </w:t>
+      </w:r>
+      <w:r>
+        <w:rPr>
+          <w:lang w:val="en-GB"/>
+        </w:rPr>
+        <w:t>room (Secret</w:t>
+      </w:r>
+      <w:r>
+        <w:rPr>
+          <w:lang w:val="en-GB"/>
+        </w:rPr>
+        <w:t>, Social challenge</w:t>
+      </w:r>
+      <w:r>
+        <w:rPr>
+          <w:lang w:val="en-GB"/>
+        </w:rPr>
+        <w:t>)</w:t>
+      </w:r>
+    </w:p>
+    <w:p>
+      <w:pPr>
+        <w:rPr>
+          <w:lang w:val="en-GB"/>
+        </w:rPr>
+      </w:pPr>
+      <w:r>
+        <w:rPr>
+          <w:lang w:val="en-GB"/>
+        </w:rPr>
+        <w:t xml:space="preserve">Jasper is an insane ghost, which </w:t>
+      </w:r>
+      <w:r>
+        <w:rPr>
+          <w:lang w:val="en-GB"/>
+        </w:rPr>
+        <w:t xml:space="preserve">possesses different objects </w:t>
+      </w:r>
+      <w:r>
+        <w:rPr>
+          <w:lang w:val="en-GB"/>
+        </w:rPr>
+        <w:t>and, in his anger, causes damaging effects to the party. If they manage to calm him down, he can tell them the codeword (Daydreamer) to his chest, but also tell them his fate and how the Sphere of Ascendency works.</w:t>
+      </w:r>
     </w:p>
     <w:sectPr>
       <w:pgSz w:w="11906" w:h="16838"/>
@@ -1706,6 +2025,118 @@
     </w:lvl>
   </w:abstractNum>
   <w:abstractNum w:abstractNumId="1" w15:restartNumberingAfterBreak="0">
+    <w:nsid w:val="2EEB29DC"/>
+    <w:multiLevelType w:val="hybridMultilevel"/>
+    <w:tmpl w:val="14161418"/>
+    <w:lvl w:ilvl="0" w:tplc="F2DA256C">
+      <w:numFmt w:val="bullet"/>
+      <w:lvlText w:val="-"/>
+      <w:lvlJc w:val="left"/>
+      <w:pPr>
+        <w:ind w:left="720" w:hanging="360"/>
+      </w:pPr>
+      <w:rPr>
+        <w:rFonts w:ascii="Calibri" w:eastAsiaTheme="minorHAnsi" w:hAnsi="Calibri" w:cs="Calibri" w:hint="default"/>
+      </w:rPr>
+    </w:lvl>
+    <w:lvl w:ilvl="1" w:tplc="08090003">
+      <w:start w:val="1"/>
+      <w:numFmt w:val="bullet"/>
+      <w:lvlText w:val="o"/>
+      <w:lvlJc w:val="left"/>
+      <w:pPr>
+        <w:ind w:left="1440" w:hanging="360"/>
+      </w:pPr>
+      <w:rPr>
+        <w:rFonts w:ascii="Courier New" w:hAnsi="Courier New" w:cs="Courier New" w:hint="default"/>
+      </w:rPr>
+    </w:lvl>
+    <w:lvl w:ilvl="2" w:tplc="08090005" w:tentative="1">
+      <w:start w:val="1"/>
+      <w:numFmt w:val="bullet"/>
+      <w:lvlText w:val=""/>
+      <w:lvlJc w:val="left"/>
+      <w:pPr>
+        <w:ind w:left="2160" w:hanging="360"/>
+      </w:pPr>
+      <w:rPr>
+        <w:rFonts w:ascii="Wingdings" w:hAnsi="Wingdings" w:hint="default"/>
+      </w:rPr>
+    </w:lvl>
+    <w:lvl w:ilvl="3" w:tplc="08090001" w:tentative="1">
+      <w:start w:val="1"/>
+      <w:numFmt w:val="bullet"/>
+      <w:lvlText w:val=""/>
+      <w:lvlJc w:val="left"/>
+      <w:pPr>
+        <w:ind w:left="2880" w:hanging="360"/>
+      </w:pPr>
+      <w:rPr>
+        <w:rFonts w:ascii="Symbol" w:hAnsi="Symbol" w:hint="default"/>
+      </w:rPr>
+    </w:lvl>
+    <w:lvl w:ilvl="4" w:tplc="08090003" w:tentative="1">
+      <w:start w:val="1"/>
+      <w:numFmt w:val="bullet"/>
+      <w:lvlText w:val="o"/>
+      <w:lvlJc w:val="left"/>
+      <w:pPr>
+        <w:ind w:left="3600" w:hanging="360"/>
+      </w:pPr>
+      <w:rPr>
+        <w:rFonts w:ascii="Courier New" w:hAnsi="Courier New" w:cs="Courier New" w:hint="default"/>
+      </w:rPr>
+    </w:lvl>
+    <w:lvl w:ilvl="5" w:tplc="08090005" w:tentative="1">
+      <w:start w:val="1"/>
+      <w:numFmt w:val="bullet"/>
+      <w:lvlText w:val=""/>
+      <w:lvlJc w:val="left"/>
+      <w:pPr>
+        <w:ind w:left="4320" w:hanging="360"/>
+      </w:pPr>
+      <w:rPr>
+        <w:rFonts w:ascii="Wingdings" w:hAnsi="Wingdings" w:hint="default"/>
+      </w:rPr>
+    </w:lvl>
+    <w:lvl w:ilvl="6" w:tplc="08090001" w:tentative="1">
+      <w:start w:val="1"/>
+      <w:numFmt w:val="bullet"/>
+      <w:lvlText w:val=""/>
+      <w:lvlJc w:val="left"/>
+      <w:pPr>
+        <w:ind w:left="5040" w:hanging="360"/>
+      </w:pPr>
+      <w:rPr>
+        <w:rFonts w:ascii="Symbol" w:hAnsi="Symbol" w:hint="default"/>
+      </w:rPr>
+    </w:lvl>
+    <w:lvl w:ilvl="7" w:tplc="08090003" w:tentative="1">
+      <w:start w:val="1"/>
+      <w:numFmt w:val="bullet"/>
+      <w:lvlText w:val="o"/>
+      <w:lvlJc w:val="left"/>
+      <w:pPr>
+        <w:ind w:left="5760" w:hanging="360"/>
+      </w:pPr>
+      <w:rPr>
+        <w:rFonts w:ascii="Courier New" w:hAnsi="Courier New" w:cs="Courier New" w:hint="default"/>
+      </w:rPr>
+    </w:lvl>
+    <w:lvl w:ilvl="8" w:tplc="08090005" w:tentative="1">
+      <w:start w:val="1"/>
+      <w:numFmt w:val="bullet"/>
+      <w:lvlText w:val=""/>
+      <w:lvlJc w:val="left"/>
+      <w:pPr>
+        <w:ind w:left="6480" w:hanging="360"/>
+      </w:pPr>
+      <w:rPr>
+        <w:rFonts w:ascii="Wingdings" w:hAnsi="Wingdings" w:hint="default"/>
+      </w:rPr>
+    </w:lvl>
+  </w:abstractNum>
+  <w:abstractNum w:abstractNumId="2" w15:restartNumberingAfterBreak="0">
     <w:nsid w:val="35A40D34"/>
     <w:multiLevelType w:val="hybridMultilevel"/>
     <w:tmpl w:val="6F104C50"/>
@@ -1818,10 +2249,13 @@
     </w:lvl>
   </w:abstractNum>
   <w:num w:numId="1" w16cid:durableId="402265304">
-    <w:abstractNumId w:val="1"/>
+    <w:abstractNumId w:val="2"/>
   </w:num>
   <w:num w:numId="2" w16cid:durableId="1031611365">
     <w:abstractNumId w:val="0"/>
+  </w:num>
+  <w:num w:numId="3" w16cid:durableId="32655531">
+    <w:abstractNumId w:val="1"/>
   </w:num>
 </w:numbering>
 </file>
@@ -1835,7 +2269,7 @@
         <w:kern w:val="2"/>
         <w:sz w:val="22"/>
         <w:szCs w:val="22"/>
-        <w:lang w:val="en-DK" w:eastAsia="en-US" w:bidi="ar-SA"/>
+        <w:lang w:eastAsia="en-US" w:bidi="ar-SA"/>
         <w14:ligatures w14:val="standardContextual"/>
       </w:rPr>
     </w:rPrDefault>
@@ -2273,6 +2707,7 @@
   <w:style w:type="character" w:default="1" w:styleId="DefaultParagraphFont">
     <w:name w:val="Default Paragraph Font"/>
     <w:uiPriority w:val="1"/>
+    <w:semiHidden/>
     <w:unhideWhenUsed/>
   </w:style>
   <w:style w:type="table" w:default="1" w:styleId="TableNormal">

</xml_diff>